<commit_message>
saved table of content
</commit_message>
<xml_diff>
--- a/AWS-Sadakar.docx
+++ b/AWS-Sadakar.docx
@@ -56,7 +56,7 @@
           <w:r>
             <w:fldChar w:fldCharType="separate"/>
           </w:r>
-          <w:hyperlink w:anchor="_Toc134916964" w:history="1">
+          <w:hyperlink w:anchor="_Toc135047406" w:history="1">
             <w:r>
               <w:rPr>
                 <w:rStyle w:val="Hyperlink"/>
@@ -85,7 +85,7 @@
                 <w:noProof/>
                 <w:webHidden/>
               </w:rPr>
-              <w:instrText xml:space="preserve"> PAGEREF _Toc134916964 \h </w:instrText>
+              <w:instrText xml:space="preserve"> PAGEREF _Toc135047406 \h </w:instrText>
             </w:r>
             <w:r>
               <w:rPr>
@@ -128,7 +128,7 @@
               <w:lang w:eastAsia="en-IN"/>
             </w:rPr>
           </w:pPr>
-          <w:hyperlink w:anchor="_Toc134916965" w:history="1">
+          <w:hyperlink w:anchor="_Toc135047407" w:history="1">
             <w:r>
               <w:rPr>
                 <w:rStyle w:val="Hyperlink"/>
@@ -158,7 +158,7 @@
                 <w:noProof/>
                 <w:webHidden/>
               </w:rPr>
-              <w:instrText xml:space="preserve"> PAGEREF _Toc134916965 \h </w:instrText>
+              <w:instrText xml:space="preserve"> PAGEREF _Toc135047407 \h </w:instrText>
             </w:r>
             <w:r>
               <w:rPr>
@@ -201,7 +201,7 @@
               <w:lang w:eastAsia="en-IN"/>
             </w:rPr>
           </w:pPr>
-          <w:hyperlink w:anchor="_Toc134916966" w:history="1">
+          <w:hyperlink w:anchor="_Toc135047408" w:history="1">
             <w:r>
               <w:rPr>
                 <w:rStyle w:val="Hyperlink"/>
@@ -231,7 +231,7 @@
                 <w:noProof/>
                 <w:webHidden/>
               </w:rPr>
-              <w:instrText xml:space="preserve"> PAGEREF _Toc134916966 \h </w:instrText>
+              <w:instrText xml:space="preserve"> PAGEREF _Toc135047408 \h </w:instrText>
             </w:r>
             <w:r>
               <w:rPr>
@@ -274,7 +274,7 @@
               <w:lang w:eastAsia="en-IN"/>
             </w:rPr>
           </w:pPr>
-          <w:hyperlink w:anchor="_Toc134916967" w:history="1">
+          <w:hyperlink w:anchor="_Toc135047409" w:history="1">
             <w:r>
               <w:rPr>
                 <w:rStyle w:val="Hyperlink"/>
@@ -304,7 +304,7 @@
                 <w:noProof/>
                 <w:webHidden/>
               </w:rPr>
-              <w:instrText xml:space="preserve"> PAGEREF _Toc134916967 \h </w:instrText>
+              <w:instrText xml:space="preserve"> PAGEREF _Toc135047409 \h </w:instrText>
             </w:r>
             <w:r>
               <w:rPr>
@@ -347,7 +347,7 @@
               <w:lang w:eastAsia="en-IN"/>
             </w:rPr>
           </w:pPr>
-          <w:hyperlink w:anchor="_Toc134916968" w:history="1">
+          <w:hyperlink w:anchor="_Toc135047410" w:history="1">
             <w:r>
               <w:rPr>
                 <w:rStyle w:val="Hyperlink"/>
@@ -377,7 +377,7 @@
                 <w:noProof/>
                 <w:webHidden/>
               </w:rPr>
-              <w:instrText xml:space="preserve"> PAGEREF _Toc134916968 \h </w:instrText>
+              <w:instrText xml:space="preserve"> PAGEREF _Toc135047410 \h </w:instrText>
             </w:r>
             <w:r>
               <w:rPr>
@@ -398,6 +398,79 @@
                 <w:webHidden/>
               </w:rPr>
               <w:t>8</w:t>
+            </w:r>
+            <w:r>
+              <w:rPr>
+                <w:noProof/>
+                <w:webHidden/>
+              </w:rPr>
+              <w:fldChar w:fldCharType="end"/>
+            </w:r>
+          </w:hyperlink>
+        </w:p>
+        <w:p>
+          <w:pPr>
+            <w:pStyle w:val="TOC1"/>
+            <w:tabs>
+              <w:tab w:val="right" w:leader="dot" w:pos="9016"/>
+            </w:tabs>
+            <w:rPr>
+              <w:rFonts w:eastAsiaTheme="minorEastAsia"/>
+              <w:noProof/>
+              <w:lang w:eastAsia="en-IN"/>
+            </w:rPr>
+          </w:pPr>
+          <w:hyperlink w:anchor="_Toc135047411" w:history="1">
+            <w:r>
+              <w:rPr>
+                <w:rStyle w:val="Hyperlink"/>
+                <w:b/>
+                <w:bCs/>
+                <w:noProof/>
+                <w:lang w:val="en-US"/>
+              </w:rPr>
+              <w:t>RDS</w:t>
+            </w:r>
+            <w:r>
+              <w:rPr>
+                <w:noProof/>
+                <w:webHidden/>
+              </w:rPr>
+              <w:tab/>
+            </w:r>
+            <w:r>
+              <w:rPr>
+                <w:noProof/>
+                <w:webHidden/>
+              </w:rPr>
+              <w:fldChar w:fldCharType="begin"/>
+            </w:r>
+            <w:r>
+              <w:rPr>
+                <w:noProof/>
+                <w:webHidden/>
+              </w:rPr>
+              <w:instrText xml:space="preserve"> PAGEREF _Toc135047411 \h </w:instrText>
+            </w:r>
+            <w:r>
+              <w:rPr>
+                <w:noProof/>
+                <w:webHidden/>
+              </w:rPr>
+            </w:r>
+            <w:r>
+              <w:rPr>
+                <w:noProof/>
+                <w:webHidden/>
+              </w:rPr>
+              <w:fldChar w:fldCharType="separate"/>
+            </w:r>
+            <w:r>
+              <w:rPr>
+                <w:noProof/>
+                <w:webHidden/>
+              </w:rPr>
+              <w:t>9</w:t>
             </w:r>
             <w:r>
               <w:rPr>
@@ -430,7 +503,7 @@
           <w:bCs/>
         </w:rPr>
       </w:pPr>
-      <w:bookmarkStart w:id="0" w:name="_Toc134916964"/>
+      <w:bookmarkStart w:id="0" w:name="_Toc135047406"/>
       <w:r>
         <w:rPr>
           <w:b/>
@@ -853,7 +926,7 @@
           <w:lang w:val="en-US"/>
         </w:rPr>
       </w:pPr>
-      <w:bookmarkStart w:id="1" w:name="_Toc134916965"/>
+      <w:bookmarkStart w:id="1" w:name="_Toc135047407"/>
       <w:r>
         <w:rPr>
           <w:b/>
@@ -1156,7 +1229,7 @@
           <w:lang w:val="en-US"/>
         </w:rPr>
       </w:pPr>
-      <w:bookmarkStart w:id="2" w:name="_Toc134916966"/>
+      <w:bookmarkStart w:id="2" w:name="_Toc135047408"/>
       <w:r>
         <w:rPr>
           <w:b/>
@@ -1851,7 +1924,7 @@
           <w:lang w:val="en-US"/>
         </w:rPr>
       </w:pPr>
-      <w:bookmarkStart w:id="3" w:name="_Toc134916967"/>
+      <w:bookmarkStart w:id="3" w:name="_Toc135047409"/>
       <w:r>
         <w:rPr>
           <w:b/>
@@ -2512,7 +2585,7 @@
           <w:lang w:val="en-US"/>
         </w:rPr>
       </w:pPr>
-      <w:bookmarkStart w:id="4" w:name="_Toc134916968"/>
+      <w:bookmarkStart w:id="4" w:name="_Toc135047410"/>
       <w:r>
         <w:rPr>
           <w:b/>
@@ -2576,6 +2649,7 @@
           <w:lang w:val="en-US"/>
         </w:rPr>
       </w:pPr>
+      <w:bookmarkStart w:id="5" w:name="_Toc135047411"/>
       <w:r>
         <w:rPr>
           <w:b/>
@@ -2585,6 +2659,7 @@
         <w:lastRenderedPageBreak/>
         <w:t>RDS</w:t>
       </w:r>
+      <w:bookmarkEnd w:id="5"/>
     </w:p>
     <w:p>
       <w:pPr>
@@ -2725,6 +2800,7 @@
       </w:pPr>
       <w:r>
         <w:rPr>
+          <w:noProof/>
           <w:lang w:val="en-US"/>
         </w:rPr>
         <w:drawing>
@@ -2781,6 +2857,7 @@
       </w:pPr>
       <w:r>
         <w:rPr>
+          <w:noProof/>
           <w:lang w:val="en-US"/>
         </w:rPr>
         <w:lastRenderedPageBreak/>

</xml_diff>